<commit_message>
there was an issue with numbering for appendix in books.
</commit_message>
<xml_diff>
--- a/List of Requirements for a publishable paper.docx
+++ b/List of Requirements for a publishable paper.docx
@@ -1,6 +1,6 @@
 
 <file path=word/document.xml><?xml version="1.0" encoding="utf-8"?>
-<w:document xmlns:wpc="http://schemas.microsoft.com/office/word/2010/wordprocessingCanvas" xmlns:cx="http://schemas.microsoft.com/office/drawing/2014/chartex" xmlns:cx1="http://schemas.microsoft.com/office/drawing/2015/9/8/chartex" xmlns:cx2="http://schemas.microsoft.com/office/drawing/2015/10/21/chartex" xmlns:cx3="http://schemas.microsoft.com/office/drawing/2016/5/9/chartex" xmlns:cx4="http://schemas.microsoft.com/office/drawing/2016/5/10/chartex" xmlns:cx5="http://schemas.microsoft.com/office/drawing/2016/5/11/chartex" xmlns:cx6="http://schemas.microsoft.com/office/drawing/2016/5/12/chartex" xmlns:cx7="http://schemas.microsoft.com/office/drawing/2016/5/13/chartex" xmlns:cx8="http://schemas.microsoft.com/office/drawing/2016/5/14/chartex" xmlns:mc="http://schemas.openxmlformats.org/markup-compatibility/2006" xmlns:aink="http://schemas.microsoft.com/office/drawing/2016/ink" xmlns:am3d="http://schemas.microsoft.com/office/drawing/2017/model3d" xmlns:o="urn:schemas-microsoft-com:office:office" xmlns:r="http://schemas.openxmlformats.org/officeDocument/2006/relationships" xmlns:m="http://schemas.openxmlformats.org/officeDocument/2006/math" xmlns:v="urn:schemas-microsoft-com:vml" xmlns:wp14="http://schemas.microsoft.com/office/word/2010/wordprocessingDrawing" xmlns:wp="http://schemas.openxmlformats.org/drawingml/2006/wordprocessingDrawing" xmlns:w10="urn:schemas-microsoft-com:office:word" xmlns:w="http://schemas.openxmlformats.org/wordprocessingml/2006/main" xmlns:w14="http://schemas.microsoft.com/office/word/2010/wordml" xmlns:w15="http://schemas.microsoft.com/office/word/2012/wordml" xmlns:w16cex="http://schemas.microsoft.com/office/word/2018/wordml/cex" xmlns:w16cid="http://schemas.microsoft.com/office/word/2016/wordml/cid" xmlns:w16="http://schemas.microsoft.com/office/word/2018/wordml" xmlns:w16sdtdh="http://schemas.microsoft.com/office/word/2020/wordml/sdtdatahash" xmlns:w16se="http://schemas.microsoft.com/office/word/2015/wordml/symex" xmlns:wpg="http://schemas.microsoft.com/office/word/2010/wordprocessingGroup" xmlns:wpi="http://schemas.microsoft.com/office/word/2010/wordprocessingInk" xmlns:wne="http://schemas.microsoft.com/office/word/2006/wordml" xmlns:wps="http://schemas.microsoft.com/office/word/2010/wordprocessingShape" mc:Ignorable="w14 w15 w16se w16cid w16 w16cex w16sdtdh wp14">
+<w:document xmlns:wpc="http://schemas.microsoft.com/office/word/2010/wordprocessingCanvas" xmlns:cx="http://schemas.microsoft.com/office/drawing/2014/chartex" xmlns:cx1="http://schemas.microsoft.com/office/drawing/2015/9/8/chartex" xmlns:cx2="http://schemas.microsoft.com/office/drawing/2015/10/21/chartex" xmlns:cx3="http://schemas.microsoft.com/office/drawing/2016/5/9/chartex" xmlns:cx4="http://schemas.microsoft.com/office/drawing/2016/5/10/chartex" xmlns:cx5="http://schemas.microsoft.com/office/drawing/2016/5/11/chartex" xmlns:cx6="http://schemas.microsoft.com/office/drawing/2016/5/12/chartex" xmlns:cx7="http://schemas.microsoft.com/office/drawing/2016/5/13/chartex" xmlns:cx8="http://schemas.microsoft.com/office/drawing/2016/5/14/chartex" xmlns:mc="http://schemas.openxmlformats.org/markup-compatibility/2006" xmlns:aink="http://schemas.microsoft.com/office/drawing/2016/ink" xmlns:am3d="http://schemas.microsoft.com/office/drawing/2017/model3d" xmlns:o="urn:schemas-microsoft-com:office:office" xmlns:oel="http://schemas.microsoft.com/office/2019/extlst" xmlns:r="http://schemas.openxmlformats.org/officeDocument/2006/relationships" xmlns:m="http://schemas.openxmlformats.org/officeDocument/2006/math" xmlns:v="urn:schemas-microsoft-com:vml" xmlns:wp14="http://schemas.microsoft.com/office/word/2010/wordprocessingDrawing" xmlns:wp="http://schemas.openxmlformats.org/drawingml/2006/wordprocessingDrawing" xmlns:w10="urn:schemas-microsoft-com:office:word" xmlns:w="http://schemas.openxmlformats.org/wordprocessingml/2006/main" xmlns:w14="http://schemas.microsoft.com/office/word/2010/wordml" xmlns:w15="http://schemas.microsoft.com/office/word/2012/wordml" xmlns:w16cex="http://schemas.microsoft.com/office/word/2018/wordml/cex" xmlns:w16cid="http://schemas.microsoft.com/office/word/2016/wordml/cid" xmlns:w16="http://schemas.microsoft.com/office/word/2018/wordml" xmlns:w16sdtdh="http://schemas.microsoft.com/office/word/2020/wordml/sdtdatahash" xmlns:w16se="http://schemas.microsoft.com/office/word/2015/wordml/symex" xmlns:wpg="http://schemas.microsoft.com/office/word/2010/wordprocessingGroup" xmlns:wpi="http://schemas.microsoft.com/office/word/2010/wordprocessingInk" xmlns:wne="http://schemas.microsoft.com/office/word/2006/wordml" xmlns:wps="http://schemas.microsoft.com/office/word/2010/wordprocessingShape" mc:Ignorable="w14 w15 w16se w16cid w16 w16cex w16sdtdh wp14">
   <w:body>
     <w:p>
       <w:pPr>
@@ -45,30 +45,62 @@
           <w:color w:val="000000"/>
           <w:lang w:val="en-GB" w:eastAsia="fr-FR"/>
         </w:rPr>
-        <w:t>Choice review or original contribution.</w:t>
-      </w:r>
-    </w:p>
-    <w:p>
-      <w:pPr>
-        <w:pStyle w:val="ListParagraph"/>
-        <w:numPr>
-          <w:ilvl w:val="0"/>
-          <w:numId w:val="2"/>
-        </w:numPr>
-        <w:spacing w:after="0" w:line="240" w:lineRule="auto"/>
-        <w:rPr>
-          <w:rFonts w:eastAsia="Times New Roman" w:cstheme="minorHAnsi"/>
-          <w:color w:val="000000"/>
-          <w:lang w:val="en-GB" w:eastAsia="fr-FR"/>
-        </w:rPr>
-      </w:pPr>
-      <w:r>
-        <w:rPr>
-          <w:rFonts w:eastAsia="Times New Roman" w:cstheme="minorHAnsi"/>
-          <w:color w:val="000000"/>
-          <w:lang w:val="en-GB" w:eastAsia="fr-FR"/>
-        </w:rPr>
-        <w:t>one usually discusses all different methods in some detail in introduction.</w:t>
+        <w:t>Choice review or original contribution</w:t>
+      </w:r>
+      <w:r>
+        <w:rPr>
+          <w:rFonts w:eastAsia="Times New Roman" w:cstheme="minorHAnsi"/>
+          <w:color w:val="000000"/>
+          <w:lang w:val="en-GB" w:eastAsia="fr-FR"/>
+        </w:rPr>
+        <w:t xml:space="preserve"> when writing a paper.</w:t>
+      </w:r>
+    </w:p>
+    <w:p>
+      <w:pPr>
+        <w:pStyle w:val="ListParagraph"/>
+        <w:numPr>
+          <w:ilvl w:val="0"/>
+          <w:numId w:val="2"/>
+        </w:numPr>
+        <w:spacing w:after="0" w:line="240" w:lineRule="auto"/>
+        <w:rPr>
+          <w:rFonts w:eastAsia="Times New Roman" w:cstheme="minorHAnsi"/>
+          <w:color w:val="000000"/>
+          <w:lang w:val="en-GB" w:eastAsia="fr-FR"/>
+        </w:rPr>
+      </w:pPr>
+      <w:r>
+        <w:rPr>
+          <w:rFonts w:eastAsia="Times New Roman" w:cstheme="minorHAnsi"/>
+          <w:color w:val="000000"/>
+          <w:lang w:val="en-GB" w:eastAsia="fr-FR"/>
+        </w:rPr>
+        <w:t>O</w:t>
+      </w:r>
+      <w:r>
+        <w:rPr>
+          <w:rFonts w:eastAsia="Times New Roman" w:cstheme="minorHAnsi"/>
+          <w:color w:val="000000"/>
+          <w:lang w:val="en-GB" w:eastAsia="fr-FR"/>
+        </w:rPr>
+        <w:t xml:space="preserve">ne usually discusses all different methods in some detail in </w:t>
+      </w:r>
+      <w:r>
+        <w:rPr>
+          <w:rFonts w:eastAsia="Times New Roman" w:cstheme="minorHAnsi"/>
+          <w:color w:val="000000"/>
+          <w:lang w:val="en-GB" w:eastAsia="fr-FR"/>
+        </w:rPr>
+        <w:t xml:space="preserve">the </w:t>
+      </w:r>
+      <w:r>
+        <w:rPr>
+          <w:rFonts w:eastAsia="Times New Roman" w:cstheme="minorHAnsi"/>
+          <w:color w:val="000000"/>
+          <w:lang w:val="en-GB" w:eastAsia="fr-FR"/>
+        </w:rPr>
+        <w:t>introduction.</w:t>
       </w:r>
     </w:p>
     <w:p>
@@ -114,7 +146,69 @@
           <w:color w:val="000000"/>
           <w:lang w:val="en-GB" w:eastAsia="fr-FR"/>
         </w:rPr>
-        <w:t xml:space="preserve"> what is the main contribution of the paper</w:t>
+        <w:t xml:space="preserve"> what is the main contribution of the </w:t>
+      </w:r>
+      <w:r>
+        <w:rPr>
+          <w:rFonts w:eastAsia="Times New Roman" w:cstheme="minorHAnsi"/>
+          <w:color w:val="000000"/>
+          <w:lang w:val="en-GB" w:eastAsia="fr-FR"/>
+        </w:rPr>
+        <w:t>paper?</w:t>
+      </w:r>
+    </w:p>
+    <w:p>
+      <w:pPr>
+        <w:pStyle w:val="ListParagraph"/>
+        <w:numPr>
+          <w:ilvl w:val="1"/>
+          <w:numId w:val="2"/>
+        </w:numPr>
+        <w:spacing w:after="0" w:line="240" w:lineRule="auto"/>
+        <w:rPr>
+          <w:rFonts w:eastAsia="Times New Roman" w:cstheme="minorHAnsi"/>
+          <w:color w:val="000000"/>
+          <w:lang w:val="en-GB" w:eastAsia="fr-FR"/>
+        </w:rPr>
+      </w:pPr>
+      <w:r>
+        <w:rPr>
+          <w:rFonts w:eastAsia="Times New Roman" w:cstheme="minorHAnsi"/>
+          <w:color w:val="000000"/>
+          <w:lang w:val="en-GB" w:eastAsia="fr-FR"/>
+        </w:rPr>
+        <w:t>a very short review of earlier literature</w:t>
+      </w:r>
+      <w:r>
+        <w:rPr>
+          <w:rFonts w:eastAsia="Times New Roman" w:cstheme="minorHAnsi"/>
+          <w:color w:val="000000"/>
+          <w:lang w:val="en-GB" w:eastAsia="fr-FR"/>
+        </w:rPr>
+        <w:t>, (you have to embed the paper in the existing literature),</w:t>
+      </w:r>
+    </w:p>
+    <w:p>
+      <w:pPr>
+        <w:pStyle w:val="ListParagraph"/>
+        <w:numPr>
+          <w:ilvl w:val="1"/>
+          <w:numId w:val="2"/>
+        </w:numPr>
+        <w:spacing w:after="0" w:line="240" w:lineRule="auto"/>
+        <w:rPr>
+          <w:rFonts w:eastAsia="Times New Roman" w:cstheme="minorHAnsi"/>
+          <w:color w:val="000000"/>
+          <w:lang w:val="en-GB" w:eastAsia="fr-FR"/>
+        </w:rPr>
+      </w:pPr>
+      <w:r>
+        <w:rPr>
+          <w:rFonts w:eastAsia="Times New Roman" w:cstheme="minorHAnsi"/>
+          <w:color w:val="000000"/>
+          <w:lang w:val="en-GB" w:eastAsia="fr-FR"/>
+        </w:rPr>
+        <w:t>how your approach is novel, what are the advantages compared to existing approaches</w:t>
       </w:r>
       <w:r>
         <w:rPr>
@@ -145,38 +239,7 @@
           <w:color w:val="000000"/>
           <w:lang w:val="en-GB" w:eastAsia="fr-FR"/>
         </w:rPr>
-        <w:t>a very short review of earlier literature</w:t>
-      </w:r>
-      <w:r>
-        <w:rPr>
-          <w:rFonts w:eastAsia="Times New Roman" w:cstheme="minorHAnsi"/>
-          <w:color w:val="000000"/>
-          <w:lang w:val="en-GB" w:eastAsia="fr-FR"/>
-        </w:rPr>
-        <w:t>, (you have to embed the paper in the existing literature),</w:t>
-      </w:r>
-    </w:p>
-    <w:p>
-      <w:pPr>
-        <w:pStyle w:val="ListParagraph"/>
-        <w:numPr>
-          <w:ilvl w:val="1"/>
-          <w:numId w:val="2"/>
-        </w:numPr>
-        <w:spacing w:after="0" w:line="240" w:lineRule="auto"/>
-        <w:rPr>
-          <w:rFonts w:eastAsia="Times New Roman" w:cstheme="minorHAnsi"/>
-          <w:color w:val="000000"/>
-          <w:lang w:val="en-GB" w:eastAsia="fr-FR"/>
-        </w:rPr>
-      </w:pPr>
-      <w:r>
-        <w:rPr>
-          <w:rFonts w:eastAsia="Times New Roman" w:cstheme="minorHAnsi"/>
-          <w:color w:val="000000"/>
-          <w:lang w:val="en-GB" w:eastAsia="fr-FR"/>
-        </w:rPr>
-        <w:t>how your approach is novel, what are the advantages compared to existing approaches</w:t>
+        <w:t>How the rest of the paper is structured</w:t>
       </w:r>
       <w:r>
         <w:rPr>
@@ -191,37 +254,6 @@
       <w:pPr>
         <w:pStyle w:val="ListParagraph"/>
         <w:numPr>
-          <w:ilvl w:val="1"/>
-          <w:numId w:val="2"/>
-        </w:numPr>
-        <w:spacing w:after="0" w:line="240" w:lineRule="auto"/>
-        <w:rPr>
-          <w:rFonts w:eastAsia="Times New Roman" w:cstheme="minorHAnsi"/>
-          <w:color w:val="000000"/>
-          <w:lang w:val="en-GB" w:eastAsia="fr-FR"/>
-        </w:rPr>
-      </w:pPr>
-      <w:r>
-        <w:rPr>
-          <w:rFonts w:eastAsia="Times New Roman" w:cstheme="minorHAnsi"/>
-          <w:color w:val="000000"/>
-          <w:lang w:val="en-GB" w:eastAsia="fr-FR"/>
-        </w:rPr>
-        <w:t>How the rest of the paper is structured</w:t>
-      </w:r>
-      <w:r>
-        <w:rPr>
-          <w:rFonts w:eastAsia="Times New Roman" w:cstheme="minorHAnsi"/>
-          <w:color w:val="000000"/>
-          <w:lang w:val="en-GB" w:eastAsia="fr-FR"/>
-        </w:rPr>
-        <w:t>,</w:t>
-      </w:r>
-    </w:p>
-    <w:p>
-      <w:pPr>
-        <w:pStyle w:val="ListParagraph"/>
-        <w:numPr>
           <w:ilvl w:val="0"/>
           <w:numId w:val="2"/>
         </w:numPr>
@@ -261,30 +293,124 @@
           <w:color w:val="000000"/>
           <w:lang w:val="en-GB" w:eastAsia="fr-FR"/>
         </w:rPr>
-        <w:t>Consistent bibliography (use same type of names (Name + Surname, or perhaps first letters?)</w:t>
-      </w:r>
-    </w:p>
-    <w:p>
-      <w:pPr>
-        <w:pStyle w:val="ListParagraph"/>
-        <w:numPr>
-          <w:ilvl w:val="0"/>
-          <w:numId w:val="2"/>
-        </w:numPr>
-        <w:spacing w:after="0" w:line="240" w:lineRule="auto"/>
-        <w:rPr>
-          <w:rFonts w:eastAsia="Times New Roman" w:cstheme="minorHAnsi"/>
-          <w:color w:val="000000"/>
-          <w:lang w:val="en-GB" w:eastAsia="fr-FR"/>
-        </w:rPr>
-      </w:pPr>
-      <w:r>
-        <w:rPr>
-          <w:rFonts w:eastAsia="Times New Roman" w:cstheme="minorHAnsi"/>
-          <w:color w:val="000000"/>
-          <w:lang w:val="en-GB" w:eastAsia="fr-FR"/>
-        </w:rPr>
-        <w:t>If you’re referring to a definition, theorem, … , you should use a capital letter: e.g. see Definition 2.2</w:t>
+        <w:t xml:space="preserve">Consistent bibliography (use </w:t>
+      </w:r>
+      <w:r>
+        <w:rPr>
+          <w:rFonts w:eastAsia="Times New Roman" w:cstheme="minorHAnsi"/>
+          <w:color w:val="000000"/>
+          <w:lang w:val="en-GB" w:eastAsia="fr-FR"/>
+        </w:rPr>
+        <w:t xml:space="preserve">the </w:t>
+      </w:r>
+      <w:r>
+        <w:rPr>
+          <w:rFonts w:eastAsia="Times New Roman" w:cstheme="minorHAnsi"/>
+          <w:color w:val="000000"/>
+          <w:lang w:val="en-GB" w:eastAsia="fr-FR"/>
+        </w:rPr>
+        <w:t>same type of names (Name + Surname, or perhaps first letters?)</w:t>
+      </w:r>
+    </w:p>
+    <w:p>
+      <w:pPr>
+        <w:pStyle w:val="ListParagraph"/>
+        <w:numPr>
+          <w:ilvl w:val="0"/>
+          <w:numId w:val="2"/>
+        </w:numPr>
+        <w:spacing w:after="0" w:line="240" w:lineRule="auto"/>
+        <w:rPr>
+          <w:rFonts w:eastAsia="Times New Roman" w:cstheme="minorHAnsi"/>
+          <w:color w:val="000000"/>
+          <w:lang w:val="en-GB" w:eastAsia="fr-FR"/>
+        </w:rPr>
+      </w:pPr>
+      <w:r>
+        <w:rPr>
+          <w:rFonts w:eastAsia="Times New Roman" w:cstheme="minorHAnsi"/>
+          <w:color w:val="000000"/>
+          <w:lang w:val="en-GB" w:eastAsia="fr-FR"/>
+        </w:rPr>
+        <w:t>When quoting an article and mentioning an author, always write all authors.</w:t>
+      </w:r>
+    </w:p>
+    <w:p>
+      <w:pPr>
+        <w:pStyle w:val="ListParagraph"/>
+        <w:numPr>
+          <w:ilvl w:val="0"/>
+          <w:numId w:val="2"/>
+        </w:numPr>
+        <w:spacing w:after="0" w:line="240" w:lineRule="auto"/>
+        <w:rPr>
+          <w:rStyle w:val="tojvnm2t"/>
+          <w:rFonts w:eastAsia="Times New Roman" w:cstheme="minorHAnsi"/>
+          <w:color w:val="000000"/>
+          <w:lang w:val="en-GB" w:eastAsia="fr-FR"/>
+        </w:rPr>
+      </w:pPr>
+      <w:r>
+        <w:rPr>
+          <w:rFonts w:eastAsia="Times New Roman" w:cstheme="minorHAnsi"/>
+          <w:color w:val="000000"/>
+          <w:lang w:val="en-GB" w:eastAsia="fr-FR"/>
+        </w:rPr>
+        <w:t>If you’re referring to a definition, theorem, …, you should use a capital letter: e.g. see Definition 2.2</w:t>
+      </w:r>
+      <w:r>
+        <w:rPr>
+          <w:rFonts w:eastAsia="Times New Roman" w:cstheme="minorHAnsi"/>
+          <w:color w:val="000000"/>
+          <w:lang w:val="en-GB" w:eastAsia="fr-FR"/>
+        </w:rPr>
+        <w:t>. Same for figures, tables…</w:t>
+      </w:r>
+      <w:r>
+        <w:rPr>
+          <w:rFonts w:eastAsia="Times New Roman" w:cstheme="minorHAnsi"/>
+          <w:color w:val="000000"/>
+          <w:lang w:val="en-GB" w:eastAsia="fr-FR"/>
+        </w:rPr>
+        <w:t xml:space="preserve"> equations are small letters (eq. (1.1)) and the numbering in between parenthesis </w:t>
+      </w:r>
+      <w:hyperlink r:id="rId7" w:tgtFrame="_blank" w:history="1">
+        <w:r>
+          <w:rPr>
+            <w:rStyle w:val="Hyperlink"/>
+            <w:lang w:val="en-GB"/>
+          </w:rPr>
+          <w:t>https://libraryguides.vu.edu.au/ieeereferencing/figurestablesequations</w:t>
+        </w:r>
+      </w:hyperlink>
+      <w:r>
+        <w:rPr>
+          <w:rStyle w:val="tojvnm2t"/>
+          <w:lang w:val="en-GB"/>
+        </w:rPr>
+        <w:t>.</w:t>
+      </w:r>
+    </w:p>
+    <w:p>
+      <w:pPr>
+        <w:pStyle w:val="ListParagraph"/>
+        <w:numPr>
+          <w:ilvl w:val="0"/>
+          <w:numId w:val="2"/>
+        </w:numPr>
+        <w:spacing w:after="0" w:line="240" w:lineRule="auto"/>
+        <w:rPr>
+          <w:rFonts w:eastAsia="Times New Roman" w:cstheme="minorHAnsi"/>
+          <w:color w:val="000000"/>
+          <w:lang w:val="en-GB" w:eastAsia="fr-FR"/>
+        </w:rPr>
+      </w:pPr>
+      <w:r>
+        <w:rPr>
+          <w:rStyle w:val="tojvnm2t"/>
+          <w:lang w:val="en-GB"/>
+        </w:rPr>
+        <w:t>Actually, never write eq. (1.1) but directly only (1.1), unless it is at the beginning of a sentence, then you write Eq. (1.1).</w:t>
       </w:r>
     </w:p>
     <w:p>
@@ -399,7 +525,23 @@
           <w:color w:val="000000"/>
           <w:lang w:val="en-GB"/>
         </w:rPr>
-        <w:t>Did you state the full set of assumptions of all theoretical results?</w:t>
+        <w:t xml:space="preserve">Did you state </w:t>
+      </w:r>
+      <w:r>
+        <w:rPr>
+          <w:rFonts w:cstheme="minorHAnsi"/>
+          <w:color w:val="000000"/>
+          <w:lang w:val="en-GB"/>
+        </w:rPr>
+        <w:t>all theoretical results' full set of assumptions</w:t>
+      </w:r>
+      <w:r>
+        <w:rPr>
+          <w:rFonts w:cstheme="minorHAnsi"/>
+          <w:color w:val="000000"/>
+          <w:lang w:val="en-GB"/>
+        </w:rPr>
+        <w:t>?</w:t>
       </w:r>
     </w:p>
     <w:p>
@@ -674,12 +816,12 @@
       </w:pPr>
     </w:p>
     <w:sectPr>
-      <w:headerReference w:type="even" r:id="rId7"/>
-      <w:headerReference w:type="default" r:id="rId8"/>
-      <w:footerReference w:type="even" r:id="rId9"/>
-      <w:footerReference w:type="default" r:id="rId10"/>
-      <w:headerReference w:type="first" r:id="rId11"/>
-      <w:footerReference w:type="first" r:id="rId12"/>
+      <w:headerReference w:type="even" r:id="rId8"/>
+      <w:headerReference w:type="default" r:id="rId9"/>
+      <w:footerReference w:type="even" r:id="rId10"/>
+      <w:footerReference w:type="default" r:id="rId11"/>
+      <w:headerReference w:type="first" r:id="rId12"/>
+      <w:footerReference w:type="first" r:id="rId13"/>
       <w:pgSz w:w="11906" w:h="16838"/>
       <w:pgMar w:top="1417" w:right="1417" w:bottom="1417" w:left="1417" w:header="708" w:footer="708" w:gutter="0"/>
       <w:cols w:space="708"/>
@@ -690,7 +832,7 @@
 </file>
 
 <file path=word/endnotes.xml><?xml version="1.0" encoding="utf-8"?>
-<w:endnotes xmlns:wpc="http://schemas.microsoft.com/office/word/2010/wordprocessingCanvas" xmlns:cx="http://schemas.microsoft.com/office/drawing/2014/chartex" xmlns:cx1="http://schemas.microsoft.com/office/drawing/2015/9/8/chartex" xmlns:cx2="http://schemas.microsoft.com/office/drawing/2015/10/21/chartex" xmlns:cx3="http://schemas.microsoft.com/office/drawing/2016/5/9/chartex" xmlns:cx4="http://schemas.microsoft.com/office/drawing/2016/5/10/chartex" xmlns:cx5="http://schemas.microsoft.com/office/drawing/2016/5/11/chartex" xmlns:cx6="http://schemas.microsoft.com/office/drawing/2016/5/12/chartex" xmlns:cx7="http://schemas.microsoft.com/office/drawing/2016/5/13/chartex" xmlns:cx8="http://schemas.microsoft.com/office/drawing/2016/5/14/chartex" xmlns:mc="http://schemas.openxmlformats.org/markup-compatibility/2006" xmlns:aink="http://schemas.microsoft.com/office/drawing/2016/ink" xmlns:am3d="http://schemas.microsoft.com/office/drawing/2017/model3d" xmlns:o="urn:schemas-microsoft-com:office:office" xmlns:r="http://schemas.openxmlformats.org/officeDocument/2006/relationships" xmlns:m="http://schemas.openxmlformats.org/officeDocument/2006/math" xmlns:v="urn:schemas-microsoft-com:vml" xmlns:wp14="http://schemas.microsoft.com/office/word/2010/wordprocessingDrawing" xmlns:wp="http://schemas.openxmlformats.org/drawingml/2006/wordprocessingDrawing" xmlns:w10="urn:schemas-microsoft-com:office:word" xmlns:w="http://schemas.openxmlformats.org/wordprocessingml/2006/main" xmlns:w14="http://schemas.microsoft.com/office/word/2010/wordml" xmlns:w15="http://schemas.microsoft.com/office/word/2012/wordml" xmlns:w16cex="http://schemas.microsoft.com/office/word/2018/wordml/cex" xmlns:w16cid="http://schemas.microsoft.com/office/word/2016/wordml/cid" xmlns:w16="http://schemas.microsoft.com/office/word/2018/wordml" xmlns:w16sdtdh="http://schemas.microsoft.com/office/word/2020/wordml/sdtdatahash" xmlns:w16se="http://schemas.microsoft.com/office/word/2015/wordml/symex" xmlns:wpg="http://schemas.microsoft.com/office/word/2010/wordprocessingGroup" xmlns:wpi="http://schemas.microsoft.com/office/word/2010/wordprocessingInk" xmlns:wne="http://schemas.microsoft.com/office/word/2006/wordml" xmlns:wps="http://schemas.microsoft.com/office/word/2010/wordprocessingShape" mc:Ignorable="w14 w15 w16se w16cid w16 w16cex w16sdtdh wp14">
+<w:endnotes xmlns:wpc="http://schemas.microsoft.com/office/word/2010/wordprocessingCanvas" xmlns:cx="http://schemas.microsoft.com/office/drawing/2014/chartex" xmlns:cx1="http://schemas.microsoft.com/office/drawing/2015/9/8/chartex" xmlns:cx2="http://schemas.microsoft.com/office/drawing/2015/10/21/chartex" xmlns:cx3="http://schemas.microsoft.com/office/drawing/2016/5/9/chartex" xmlns:cx4="http://schemas.microsoft.com/office/drawing/2016/5/10/chartex" xmlns:cx5="http://schemas.microsoft.com/office/drawing/2016/5/11/chartex" xmlns:cx6="http://schemas.microsoft.com/office/drawing/2016/5/12/chartex" xmlns:cx7="http://schemas.microsoft.com/office/drawing/2016/5/13/chartex" xmlns:cx8="http://schemas.microsoft.com/office/drawing/2016/5/14/chartex" xmlns:mc="http://schemas.openxmlformats.org/markup-compatibility/2006" xmlns:aink="http://schemas.microsoft.com/office/drawing/2016/ink" xmlns:am3d="http://schemas.microsoft.com/office/drawing/2017/model3d" xmlns:o="urn:schemas-microsoft-com:office:office" xmlns:oel="http://schemas.microsoft.com/office/2019/extlst" xmlns:r="http://schemas.openxmlformats.org/officeDocument/2006/relationships" xmlns:m="http://schemas.openxmlformats.org/officeDocument/2006/math" xmlns:v="urn:schemas-microsoft-com:vml" xmlns:wp14="http://schemas.microsoft.com/office/word/2010/wordprocessingDrawing" xmlns:wp="http://schemas.openxmlformats.org/drawingml/2006/wordprocessingDrawing" xmlns:w10="urn:schemas-microsoft-com:office:word" xmlns:w="http://schemas.openxmlformats.org/wordprocessingml/2006/main" xmlns:w14="http://schemas.microsoft.com/office/word/2010/wordml" xmlns:w15="http://schemas.microsoft.com/office/word/2012/wordml" xmlns:w16cex="http://schemas.microsoft.com/office/word/2018/wordml/cex" xmlns:w16cid="http://schemas.microsoft.com/office/word/2016/wordml/cid" xmlns:w16="http://schemas.microsoft.com/office/word/2018/wordml" xmlns:w16sdtdh="http://schemas.microsoft.com/office/word/2020/wordml/sdtdatahash" xmlns:w16se="http://schemas.microsoft.com/office/word/2015/wordml/symex" xmlns:wpg="http://schemas.microsoft.com/office/word/2010/wordprocessingGroup" xmlns:wpi="http://schemas.microsoft.com/office/word/2010/wordprocessingInk" xmlns:wne="http://schemas.microsoft.com/office/word/2006/wordml" xmlns:wps="http://schemas.microsoft.com/office/word/2010/wordprocessingShape" mc:Ignorable="w14 w15 w16se w16cid w16 w16cex w16sdtdh wp14">
   <w:endnote w:type="separator" w:id="-1">
     <w:p>
       <w:pPr>
@@ -715,7 +857,7 @@
 </file>
 
 <file path=word/footer1.xml><?xml version="1.0" encoding="utf-8"?>
-<w:ftr xmlns:wpc="http://schemas.microsoft.com/office/word/2010/wordprocessingCanvas" xmlns:cx="http://schemas.microsoft.com/office/drawing/2014/chartex" xmlns:cx1="http://schemas.microsoft.com/office/drawing/2015/9/8/chartex" xmlns:cx2="http://schemas.microsoft.com/office/drawing/2015/10/21/chartex" xmlns:cx3="http://schemas.microsoft.com/office/drawing/2016/5/9/chartex" xmlns:cx4="http://schemas.microsoft.com/office/drawing/2016/5/10/chartex" xmlns:cx5="http://schemas.microsoft.com/office/drawing/2016/5/11/chartex" xmlns:cx6="http://schemas.microsoft.com/office/drawing/2016/5/12/chartex" xmlns:cx7="http://schemas.microsoft.com/office/drawing/2016/5/13/chartex" xmlns:cx8="http://schemas.microsoft.com/office/drawing/2016/5/14/chartex" xmlns:mc="http://schemas.openxmlformats.org/markup-compatibility/2006" xmlns:aink="http://schemas.microsoft.com/office/drawing/2016/ink" xmlns:am3d="http://schemas.microsoft.com/office/drawing/2017/model3d" xmlns:o="urn:schemas-microsoft-com:office:office" xmlns:r="http://schemas.openxmlformats.org/officeDocument/2006/relationships" xmlns:m="http://schemas.openxmlformats.org/officeDocument/2006/math" xmlns:v="urn:schemas-microsoft-com:vml" xmlns:wp14="http://schemas.microsoft.com/office/word/2010/wordprocessingDrawing" xmlns:wp="http://schemas.openxmlformats.org/drawingml/2006/wordprocessingDrawing" xmlns:w10="urn:schemas-microsoft-com:office:word" xmlns:w="http://schemas.openxmlformats.org/wordprocessingml/2006/main" xmlns:w14="http://schemas.microsoft.com/office/word/2010/wordml" xmlns:w15="http://schemas.microsoft.com/office/word/2012/wordml" xmlns:w16cex="http://schemas.microsoft.com/office/word/2018/wordml/cex" xmlns:w16cid="http://schemas.microsoft.com/office/word/2016/wordml/cid" xmlns:w16="http://schemas.microsoft.com/office/word/2018/wordml" xmlns:w16sdtdh="http://schemas.microsoft.com/office/word/2020/wordml/sdtdatahash" xmlns:w16se="http://schemas.microsoft.com/office/word/2015/wordml/symex" xmlns:wpg="http://schemas.microsoft.com/office/word/2010/wordprocessingGroup" xmlns:wpi="http://schemas.microsoft.com/office/word/2010/wordprocessingInk" xmlns:wne="http://schemas.microsoft.com/office/word/2006/wordml" xmlns:wps="http://schemas.microsoft.com/office/word/2010/wordprocessingShape" mc:Ignorable="w14 w15 w16se w16cid w16 w16cex w16sdtdh wp14">
+<w:ftr xmlns:wpc="http://schemas.microsoft.com/office/word/2010/wordprocessingCanvas" xmlns:cx="http://schemas.microsoft.com/office/drawing/2014/chartex" xmlns:cx1="http://schemas.microsoft.com/office/drawing/2015/9/8/chartex" xmlns:cx2="http://schemas.microsoft.com/office/drawing/2015/10/21/chartex" xmlns:cx3="http://schemas.microsoft.com/office/drawing/2016/5/9/chartex" xmlns:cx4="http://schemas.microsoft.com/office/drawing/2016/5/10/chartex" xmlns:cx5="http://schemas.microsoft.com/office/drawing/2016/5/11/chartex" xmlns:cx6="http://schemas.microsoft.com/office/drawing/2016/5/12/chartex" xmlns:cx7="http://schemas.microsoft.com/office/drawing/2016/5/13/chartex" xmlns:cx8="http://schemas.microsoft.com/office/drawing/2016/5/14/chartex" xmlns:mc="http://schemas.openxmlformats.org/markup-compatibility/2006" xmlns:aink="http://schemas.microsoft.com/office/drawing/2016/ink" xmlns:am3d="http://schemas.microsoft.com/office/drawing/2017/model3d" xmlns:o="urn:schemas-microsoft-com:office:office" xmlns:oel="http://schemas.microsoft.com/office/2019/extlst" xmlns:r="http://schemas.openxmlformats.org/officeDocument/2006/relationships" xmlns:m="http://schemas.openxmlformats.org/officeDocument/2006/math" xmlns:v="urn:schemas-microsoft-com:vml" xmlns:wp14="http://schemas.microsoft.com/office/word/2010/wordprocessingDrawing" xmlns:wp="http://schemas.openxmlformats.org/drawingml/2006/wordprocessingDrawing" xmlns:w10="urn:schemas-microsoft-com:office:word" xmlns:w="http://schemas.openxmlformats.org/wordprocessingml/2006/main" xmlns:w14="http://schemas.microsoft.com/office/word/2010/wordml" xmlns:w15="http://schemas.microsoft.com/office/word/2012/wordml" xmlns:w16cex="http://schemas.microsoft.com/office/word/2018/wordml/cex" xmlns:w16cid="http://schemas.microsoft.com/office/word/2016/wordml/cid" xmlns:w16="http://schemas.microsoft.com/office/word/2018/wordml" xmlns:w16sdtdh="http://schemas.microsoft.com/office/word/2020/wordml/sdtdatahash" xmlns:w16se="http://schemas.microsoft.com/office/word/2015/wordml/symex" xmlns:wpg="http://schemas.microsoft.com/office/word/2010/wordprocessingGroup" xmlns:wpi="http://schemas.microsoft.com/office/word/2010/wordprocessingInk" xmlns:wne="http://schemas.microsoft.com/office/word/2006/wordml" xmlns:wps="http://schemas.microsoft.com/office/word/2010/wordprocessingShape" mc:Ignorable="w14 w15 w16se w16cid w16 w16cex w16sdtdh wp14">
   <w:p>
     <w:pPr>
       <w:pStyle w:val="Footer"/>
@@ -725,7 +867,7 @@
 </file>
 
 <file path=word/footer2.xml><?xml version="1.0" encoding="utf-8"?>
-<w:ftr xmlns:wpc="http://schemas.microsoft.com/office/word/2010/wordprocessingCanvas" xmlns:cx="http://schemas.microsoft.com/office/drawing/2014/chartex" xmlns:cx1="http://schemas.microsoft.com/office/drawing/2015/9/8/chartex" xmlns:cx2="http://schemas.microsoft.com/office/drawing/2015/10/21/chartex" xmlns:cx3="http://schemas.microsoft.com/office/drawing/2016/5/9/chartex" xmlns:cx4="http://schemas.microsoft.com/office/drawing/2016/5/10/chartex" xmlns:cx5="http://schemas.microsoft.com/office/drawing/2016/5/11/chartex" xmlns:cx6="http://schemas.microsoft.com/office/drawing/2016/5/12/chartex" xmlns:cx7="http://schemas.microsoft.com/office/drawing/2016/5/13/chartex" xmlns:cx8="http://schemas.microsoft.com/office/drawing/2016/5/14/chartex" xmlns:mc="http://schemas.openxmlformats.org/markup-compatibility/2006" xmlns:aink="http://schemas.microsoft.com/office/drawing/2016/ink" xmlns:am3d="http://schemas.microsoft.com/office/drawing/2017/model3d" xmlns:o="urn:schemas-microsoft-com:office:office" xmlns:r="http://schemas.openxmlformats.org/officeDocument/2006/relationships" xmlns:m="http://schemas.openxmlformats.org/officeDocument/2006/math" xmlns:v="urn:schemas-microsoft-com:vml" xmlns:wp14="http://schemas.microsoft.com/office/word/2010/wordprocessingDrawing" xmlns:wp="http://schemas.openxmlformats.org/drawingml/2006/wordprocessingDrawing" xmlns:w10="urn:schemas-microsoft-com:office:word" xmlns:w="http://schemas.openxmlformats.org/wordprocessingml/2006/main" xmlns:w14="http://schemas.microsoft.com/office/word/2010/wordml" xmlns:w15="http://schemas.microsoft.com/office/word/2012/wordml" xmlns:w16cex="http://schemas.microsoft.com/office/word/2018/wordml/cex" xmlns:w16cid="http://schemas.microsoft.com/office/word/2016/wordml/cid" xmlns:w16="http://schemas.microsoft.com/office/word/2018/wordml" xmlns:w16sdtdh="http://schemas.microsoft.com/office/word/2020/wordml/sdtdatahash" xmlns:w16se="http://schemas.microsoft.com/office/word/2015/wordml/symex" xmlns:wpg="http://schemas.microsoft.com/office/word/2010/wordprocessingGroup" xmlns:wpi="http://schemas.microsoft.com/office/word/2010/wordprocessingInk" xmlns:wne="http://schemas.microsoft.com/office/word/2006/wordml" xmlns:wps="http://schemas.microsoft.com/office/word/2010/wordprocessingShape" mc:Ignorable="w14 w15 w16se w16cid w16 w16cex w16sdtdh wp14">
+<w:ftr xmlns:wpc="http://schemas.microsoft.com/office/word/2010/wordprocessingCanvas" xmlns:cx="http://schemas.microsoft.com/office/drawing/2014/chartex" xmlns:cx1="http://schemas.microsoft.com/office/drawing/2015/9/8/chartex" xmlns:cx2="http://schemas.microsoft.com/office/drawing/2015/10/21/chartex" xmlns:cx3="http://schemas.microsoft.com/office/drawing/2016/5/9/chartex" xmlns:cx4="http://schemas.microsoft.com/office/drawing/2016/5/10/chartex" xmlns:cx5="http://schemas.microsoft.com/office/drawing/2016/5/11/chartex" xmlns:cx6="http://schemas.microsoft.com/office/drawing/2016/5/12/chartex" xmlns:cx7="http://schemas.microsoft.com/office/drawing/2016/5/13/chartex" xmlns:cx8="http://schemas.microsoft.com/office/drawing/2016/5/14/chartex" xmlns:mc="http://schemas.openxmlformats.org/markup-compatibility/2006" xmlns:aink="http://schemas.microsoft.com/office/drawing/2016/ink" xmlns:am3d="http://schemas.microsoft.com/office/drawing/2017/model3d" xmlns:o="urn:schemas-microsoft-com:office:office" xmlns:oel="http://schemas.microsoft.com/office/2019/extlst" xmlns:r="http://schemas.openxmlformats.org/officeDocument/2006/relationships" xmlns:m="http://schemas.openxmlformats.org/officeDocument/2006/math" xmlns:v="urn:schemas-microsoft-com:vml" xmlns:wp14="http://schemas.microsoft.com/office/word/2010/wordprocessingDrawing" xmlns:wp="http://schemas.openxmlformats.org/drawingml/2006/wordprocessingDrawing" xmlns:w10="urn:schemas-microsoft-com:office:word" xmlns:w="http://schemas.openxmlformats.org/wordprocessingml/2006/main" xmlns:w14="http://schemas.microsoft.com/office/word/2010/wordml" xmlns:w15="http://schemas.microsoft.com/office/word/2012/wordml" xmlns:w16cex="http://schemas.microsoft.com/office/word/2018/wordml/cex" xmlns:w16cid="http://schemas.microsoft.com/office/word/2016/wordml/cid" xmlns:w16="http://schemas.microsoft.com/office/word/2018/wordml" xmlns:w16sdtdh="http://schemas.microsoft.com/office/word/2020/wordml/sdtdatahash" xmlns:w16se="http://schemas.microsoft.com/office/word/2015/wordml/symex" xmlns:wpg="http://schemas.microsoft.com/office/word/2010/wordprocessingGroup" xmlns:wpi="http://schemas.microsoft.com/office/word/2010/wordprocessingInk" xmlns:wne="http://schemas.microsoft.com/office/word/2006/wordml" xmlns:wps="http://schemas.microsoft.com/office/word/2010/wordprocessingShape" mc:Ignorable="w14 w15 w16se w16cid w16 w16cex w16sdtdh wp14">
   <w:p>
     <w:pPr>
       <w:pStyle w:val="Footer"/>
@@ -735,7 +877,7 @@
 </file>
 
 <file path=word/footer3.xml><?xml version="1.0" encoding="utf-8"?>
-<w:ftr xmlns:wpc="http://schemas.microsoft.com/office/word/2010/wordprocessingCanvas" xmlns:cx="http://schemas.microsoft.com/office/drawing/2014/chartex" xmlns:cx1="http://schemas.microsoft.com/office/drawing/2015/9/8/chartex" xmlns:cx2="http://schemas.microsoft.com/office/drawing/2015/10/21/chartex" xmlns:cx3="http://schemas.microsoft.com/office/drawing/2016/5/9/chartex" xmlns:cx4="http://schemas.microsoft.com/office/drawing/2016/5/10/chartex" xmlns:cx5="http://schemas.microsoft.com/office/drawing/2016/5/11/chartex" xmlns:cx6="http://schemas.microsoft.com/office/drawing/2016/5/12/chartex" xmlns:cx7="http://schemas.microsoft.com/office/drawing/2016/5/13/chartex" xmlns:cx8="http://schemas.microsoft.com/office/drawing/2016/5/14/chartex" xmlns:mc="http://schemas.openxmlformats.org/markup-compatibility/2006" xmlns:aink="http://schemas.microsoft.com/office/drawing/2016/ink" xmlns:am3d="http://schemas.microsoft.com/office/drawing/2017/model3d" xmlns:o="urn:schemas-microsoft-com:office:office" xmlns:r="http://schemas.openxmlformats.org/officeDocument/2006/relationships" xmlns:m="http://schemas.openxmlformats.org/officeDocument/2006/math" xmlns:v="urn:schemas-microsoft-com:vml" xmlns:wp14="http://schemas.microsoft.com/office/word/2010/wordprocessingDrawing" xmlns:wp="http://schemas.openxmlformats.org/drawingml/2006/wordprocessingDrawing" xmlns:w10="urn:schemas-microsoft-com:office:word" xmlns:w="http://schemas.openxmlformats.org/wordprocessingml/2006/main" xmlns:w14="http://schemas.microsoft.com/office/word/2010/wordml" xmlns:w15="http://schemas.microsoft.com/office/word/2012/wordml" xmlns:w16cex="http://schemas.microsoft.com/office/word/2018/wordml/cex" xmlns:w16cid="http://schemas.microsoft.com/office/word/2016/wordml/cid" xmlns:w16="http://schemas.microsoft.com/office/word/2018/wordml" xmlns:w16sdtdh="http://schemas.microsoft.com/office/word/2020/wordml/sdtdatahash" xmlns:w16se="http://schemas.microsoft.com/office/word/2015/wordml/symex" xmlns:wpg="http://schemas.microsoft.com/office/word/2010/wordprocessingGroup" xmlns:wpi="http://schemas.microsoft.com/office/word/2010/wordprocessingInk" xmlns:wne="http://schemas.microsoft.com/office/word/2006/wordml" xmlns:wps="http://schemas.microsoft.com/office/word/2010/wordprocessingShape" mc:Ignorable="w14 w15 w16se w16cid w16 w16cex w16sdtdh wp14">
+<w:ftr xmlns:wpc="http://schemas.microsoft.com/office/word/2010/wordprocessingCanvas" xmlns:cx="http://schemas.microsoft.com/office/drawing/2014/chartex" xmlns:cx1="http://schemas.microsoft.com/office/drawing/2015/9/8/chartex" xmlns:cx2="http://schemas.microsoft.com/office/drawing/2015/10/21/chartex" xmlns:cx3="http://schemas.microsoft.com/office/drawing/2016/5/9/chartex" xmlns:cx4="http://schemas.microsoft.com/office/drawing/2016/5/10/chartex" xmlns:cx5="http://schemas.microsoft.com/office/drawing/2016/5/11/chartex" xmlns:cx6="http://schemas.microsoft.com/office/drawing/2016/5/12/chartex" xmlns:cx7="http://schemas.microsoft.com/office/drawing/2016/5/13/chartex" xmlns:cx8="http://schemas.microsoft.com/office/drawing/2016/5/14/chartex" xmlns:mc="http://schemas.openxmlformats.org/markup-compatibility/2006" xmlns:aink="http://schemas.microsoft.com/office/drawing/2016/ink" xmlns:am3d="http://schemas.microsoft.com/office/drawing/2017/model3d" xmlns:o="urn:schemas-microsoft-com:office:office" xmlns:oel="http://schemas.microsoft.com/office/2019/extlst" xmlns:r="http://schemas.openxmlformats.org/officeDocument/2006/relationships" xmlns:m="http://schemas.openxmlformats.org/officeDocument/2006/math" xmlns:v="urn:schemas-microsoft-com:vml" xmlns:wp14="http://schemas.microsoft.com/office/word/2010/wordprocessingDrawing" xmlns:wp="http://schemas.openxmlformats.org/drawingml/2006/wordprocessingDrawing" xmlns:w10="urn:schemas-microsoft-com:office:word" xmlns:w="http://schemas.openxmlformats.org/wordprocessingml/2006/main" xmlns:w14="http://schemas.microsoft.com/office/word/2010/wordml" xmlns:w15="http://schemas.microsoft.com/office/word/2012/wordml" xmlns:w16cex="http://schemas.microsoft.com/office/word/2018/wordml/cex" xmlns:w16cid="http://schemas.microsoft.com/office/word/2016/wordml/cid" xmlns:w16="http://schemas.microsoft.com/office/word/2018/wordml" xmlns:w16sdtdh="http://schemas.microsoft.com/office/word/2020/wordml/sdtdatahash" xmlns:w16se="http://schemas.microsoft.com/office/word/2015/wordml/symex" xmlns:wpg="http://schemas.microsoft.com/office/word/2010/wordprocessingGroup" xmlns:wpi="http://schemas.microsoft.com/office/word/2010/wordprocessingInk" xmlns:wne="http://schemas.microsoft.com/office/word/2006/wordml" xmlns:wps="http://schemas.microsoft.com/office/word/2010/wordprocessingShape" mc:Ignorable="w14 w15 w16se w16cid w16 w16cex w16sdtdh wp14">
   <w:p>
     <w:pPr>
       <w:pStyle w:val="Footer"/>
@@ -745,7 +887,7 @@
 </file>
 
 <file path=word/footnotes.xml><?xml version="1.0" encoding="utf-8"?>
-<w:footnotes xmlns:wpc="http://schemas.microsoft.com/office/word/2010/wordprocessingCanvas" xmlns:cx="http://schemas.microsoft.com/office/drawing/2014/chartex" xmlns:cx1="http://schemas.microsoft.com/office/drawing/2015/9/8/chartex" xmlns:cx2="http://schemas.microsoft.com/office/drawing/2015/10/21/chartex" xmlns:cx3="http://schemas.microsoft.com/office/drawing/2016/5/9/chartex" xmlns:cx4="http://schemas.microsoft.com/office/drawing/2016/5/10/chartex" xmlns:cx5="http://schemas.microsoft.com/office/drawing/2016/5/11/chartex" xmlns:cx6="http://schemas.microsoft.com/office/drawing/2016/5/12/chartex" xmlns:cx7="http://schemas.microsoft.com/office/drawing/2016/5/13/chartex" xmlns:cx8="http://schemas.microsoft.com/office/drawing/2016/5/14/chartex" xmlns:mc="http://schemas.openxmlformats.org/markup-compatibility/2006" xmlns:aink="http://schemas.microsoft.com/office/drawing/2016/ink" xmlns:am3d="http://schemas.microsoft.com/office/drawing/2017/model3d" xmlns:o="urn:schemas-microsoft-com:office:office" xmlns:r="http://schemas.openxmlformats.org/officeDocument/2006/relationships" xmlns:m="http://schemas.openxmlformats.org/officeDocument/2006/math" xmlns:v="urn:schemas-microsoft-com:vml" xmlns:wp14="http://schemas.microsoft.com/office/word/2010/wordprocessingDrawing" xmlns:wp="http://schemas.openxmlformats.org/drawingml/2006/wordprocessingDrawing" xmlns:w10="urn:schemas-microsoft-com:office:word" xmlns:w="http://schemas.openxmlformats.org/wordprocessingml/2006/main" xmlns:w14="http://schemas.microsoft.com/office/word/2010/wordml" xmlns:w15="http://schemas.microsoft.com/office/word/2012/wordml" xmlns:w16cex="http://schemas.microsoft.com/office/word/2018/wordml/cex" xmlns:w16cid="http://schemas.microsoft.com/office/word/2016/wordml/cid" xmlns:w16="http://schemas.microsoft.com/office/word/2018/wordml" xmlns:w16sdtdh="http://schemas.microsoft.com/office/word/2020/wordml/sdtdatahash" xmlns:w16se="http://schemas.microsoft.com/office/word/2015/wordml/symex" xmlns:wpg="http://schemas.microsoft.com/office/word/2010/wordprocessingGroup" xmlns:wpi="http://schemas.microsoft.com/office/word/2010/wordprocessingInk" xmlns:wne="http://schemas.microsoft.com/office/word/2006/wordml" xmlns:wps="http://schemas.microsoft.com/office/word/2010/wordprocessingShape" mc:Ignorable="w14 w15 w16se w16cid w16 w16cex w16sdtdh wp14">
+<w:footnotes xmlns:wpc="http://schemas.microsoft.com/office/word/2010/wordprocessingCanvas" xmlns:cx="http://schemas.microsoft.com/office/drawing/2014/chartex" xmlns:cx1="http://schemas.microsoft.com/office/drawing/2015/9/8/chartex" xmlns:cx2="http://schemas.microsoft.com/office/drawing/2015/10/21/chartex" xmlns:cx3="http://schemas.microsoft.com/office/drawing/2016/5/9/chartex" xmlns:cx4="http://schemas.microsoft.com/office/drawing/2016/5/10/chartex" xmlns:cx5="http://schemas.microsoft.com/office/drawing/2016/5/11/chartex" xmlns:cx6="http://schemas.microsoft.com/office/drawing/2016/5/12/chartex" xmlns:cx7="http://schemas.microsoft.com/office/drawing/2016/5/13/chartex" xmlns:cx8="http://schemas.microsoft.com/office/drawing/2016/5/14/chartex" xmlns:mc="http://schemas.openxmlformats.org/markup-compatibility/2006" xmlns:aink="http://schemas.microsoft.com/office/drawing/2016/ink" xmlns:am3d="http://schemas.microsoft.com/office/drawing/2017/model3d" xmlns:o="urn:schemas-microsoft-com:office:office" xmlns:oel="http://schemas.microsoft.com/office/2019/extlst" xmlns:r="http://schemas.openxmlformats.org/officeDocument/2006/relationships" xmlns:m="http://schemas.openxmlformats.org/officeDocument/2006/math" xmlns:v="urn:schemas-microsoft-com:vml" xmlns:wp14="http://schemas.microsoft.com/office/word/2010/wordprocessingDrawing" xmlns:wp="http://schemas.openxmlformats.org/drawingml/2006/wordprocessingDrawing" xmlns:w10="urn:schemas-microsoft-com:office:word" xmlns:w="http://schemas.openxmlformats.org/wordprocessingml/2006/main" xmlns:w14="http://schemas.microsoft.com/office/word/2010/wordml" xmlns:w15="http://schemas.microsoft.com/office/word/2012/wordml" xmlns:w16cex="http://schemas.microsoft.com/office/word/2018/wordml/cex" xmlns:w16cid="http://schemas.microsoft.com/office/word/2016/wordml/cid" xmlns:w16="http://schemas.microsoft.com/office/word/2018/wordml" xmlns:w16sdtdh="http://schemas.microsoft.com/office/word/2020/wordml/sdtdatahash" xmlns:w16se="http://schemas.microsoft.com/office/word/2015/wordml/symex" xmlns:wpg="http://schemas.microsoft.com/office/word/2010/wordprocessingGroup" xmlns:wpi="http://schemas.microsoft.com/office/word/2010/wordprocessingInk" xmlns:wne="http://schemas.microsoft.com/office/word/2006/wordml" xmlns:wps="http://schemas.microsoft.com/office/word/2010/wordprocessingShape" mc:Ignorable="w14 w15 w16se w16cid w16 w16cex w16sdtdh wp14">
   <w:footnote w:type="separator" w:id="-1">
     <w:p>
       <w:pPr>
@@ -770,7 +912,7 @@
 </file>
 
 <file path=word/header1.xml><?xml version="1.0" encoding="utf-8"?>
-<w:hdr xmlns:wpc="http://schemas.microsoft.com/office/word/2010/wordprocessingCanvas" xmlns:cx="http://schemas.microsoft.com/office/drawing/2014/chartex" xmlns:cx1="http://schemas.microsoft.com/office/drawing/2015/9/8/chartex" xmlns:cx2="http://schemas.microsoft.com/office/drawing/2015/10/21/chartex" xmlns:cx3="http://schemas.microsoft.com/office/drawing/2016/5/9/chartex" xmlns:cx4="http://schemas.microsoft.com/office/drawing/2016/5/10/chartex" xmlns:cx5="http://schemas.microsoft.com/office/drawing/2016/5/11/chartex" xmlns:cx6="http://schemas.microsoft.com/office/drawing/2016/5/12/chartex" xmlns:cx7="http://schemas.microsoft.com/office/drawing/2016/5/13/chartex" xmlns:cx8="http://schemas.microsoft.com/office/drawing/2016/5/14/chartex" xmlns:mc="http://schemas.openxmlformats.org/markup-compatibility/2006" xmlns:aink="http://schemas.microsoft.com/office/drawing/2016/ink" xmlns:am3d="http://schemas.microsoft.com/office/drawing/2017/model3d" xmlns:o="urn:schemas-microsoft-com:office:office" xmlns:r="http://schemas.openxmlformats.org/officeDocument/2006/relationships" xmlns:m="http://schemas.openxmlformats.org/officeDocument/2006/math" xmlns:v="urn:schemas-microsoft-com:vml" xmlns:wp14="http://schemas.microsoft.com/office/word/2010/wordprocessingDrawing" xmlns:wp="http://schemas.openxmlformats.org/drawingml/2006/wordprocessingDrawing" xmlns:w10="urn:schemas-microsoft-com:office:word" xmlns:w="http://schemas.openxmlformats.org/wordprocessingml/2006/main" xmlns:w14="http://schemas.microsoft.com/office/word/2010/wordml" xmlns:w15="http://schemas.microsoft.com/office/word/2012/wordml" xmlns:w16cex="http://schemas.microsoft.com/office/word/2018/wordml/cex" xmlns:w16cid="http://schemas.microsoft.com/office/word/2016/wordml/cid" xmlns:w16="http://schemas.microsoft.com/office/word/2018/wordml" xmlns:w16sdtdh="http://schemas.microsoft.com/office/word/2020/wordml/sdtdatahash" xmlns:w16se="http://schemas.microsoft.com/office/word/2015/wordml/symex" xmlns:wpg="http://schemas.microsoft.com/office/word/2010/wordprocessingGroup" xmlns:wpi="http://schemas.microsoft.com/office/word/2010/wordprocessingInk" xmlns:wne="http://schemas.microsoft.com/office/word/2006/wordml" xmlns:wps="http://schemas.microsoft.com/office/word/2010/wordprocessingShape" mc:Ignorable="w14 w15 w16se w16cid w16 w16cex w16sdtdh wp14">
+<w:hdr xmlns:wpc="http://schemas.microsoft.com/office/word/2010/wordprocessingCanvas" xmlns:cx="http://schemas.microsoft.com/office/drawing/2014/chartex" xmlns:cx1="http://schemas.microsoft.com/office/drawing/2015/9/8/chartex" xmlns:cx2="http://schemas.microsoft.com/office/drawing/2015/10/21/chartex" xmlns:cx3="http://schemas.microsoft.com/office/drawing/2016/5/9/chartex" xmlns:cx4="http://schemas.microsoft.com/office/drawing/2016/5/10/chartex" xmlns:cx5="http://schemas.microsoft.com/office/drawing/2016/5/11/chartex" xmlns:cx6="http://schemas.microsoft.com/office/drawing/2016/5/12/chartex" xmlns:cx7="http://schemas.microsoft.com/office/drawing/2016/5/13/chartex" xmlns:cx8="http://schemas.microsoft.com/office/drawing/2016/5/14/chartex" xmlns:mc="http://schemas.openxmlformats.org/markup-compatibility/2006" xmlns:aink="http://schemas.microsoft.com/office/drawing/2016/ink" xmlns:am3d="http://schemas.microsoft.com/office/drawing/2017/model3d" xmlns:o="urn:schemas-microsoft-com:office:office" xmlns:oel="http://schemas.microsoft.com/office/2019/extlst" xmlns:r="http://schemas.openxmlformats.org/officeDocument/2006/relationships" xmlns:m="http://schemas.openxmlformats.org/officeDocument/2006/math" xmlns:v="urn:schemas-microsoft-com:vml" xmlns:wp14="http://schemas.microsoft.com/office/word/2010/wordprocessingDrawing" xmlns:wp="http://schemas.openxmlformats.org/drawingml/2006/wordprocessingDrawing" xmlns:w10="urn:schemas-microsoft-com:office:word" xmlns:w="http://schemas.openxmlformats.org/wordprocessingml/2006/main" xmlns:w14="http://schemas.microsoft.com/office/word/2010/wordml" xmlns:w15="http://schemas.microsoft.com/office/word/2012/wordml" xmlns:w16cex="http://schemas.microsoft.com/office/word/2018/wordml/cex" xmlns:w16cid="http://schemas.microsoft.com/office/word/2016/wordml/cid" xmlns:w16="http://schemas.microsoft.com/office/word/2018/wordml" xmlns:w16sdtdh="http://schemas.microsoft.com/office/word/2020/wordml/sdtdatahash" xmlns:w16se="http://schemas.microsoft.com/office/word/2015/wordml/symex" xmlns:wpg="http://schemas.microsoft.com/office/word/2010/wordprocessingGroup" xmlns:wpi="http://schemas.microsoft.com/office/word/2010/wordprocessingInk" xmlns:wne="http://schemas.microsoft.com/office/word/2006/wordml" xmlns:wps="http://schemas.microsoft.com/office/word/2010/wordprocessingShape" mc:Ignorable="w14 w15 w16se w16cid w16 w16cex w16sdtdh wp14">
   <w:p>
     <w:pPr>
       <w:pStyle w:val="Header"/>
@@ -780,7 +922,7 @@
 </file>
 
 <file path=word/header2.xml><?xml version="1.0" encoding="utf-8"?>
-<w:hdr xmlns:wpc="http://schemas.microsoft.com/office/word/2010/wordprocessingCanvas" xmlns:cx="http://schemas.microsoft.com/office/drawing/2014/chartex" xmlns:cx1="http://schemas.microsoft.com/office/drawing/2015/9/8/chartex" xmlns:cx2="http://schemas.microsoft.com/office/drawing/2015/10/21/chartex" xmlns:cx3="http://schemas.microsoft.com/office/drawing/2016/5/9/chartex" xmlns:cx4="http://schemas.microsoft.com/office/drawing/2016/5/10/chartex" xmlns:cx5="http://schemas.microsoft.com/office/drawing/2016/5/11/chartex" xmlns:cx6="http://schemas.microsoft.com/office/drawing/2016/5/12/chartex" xmlns:cx7="http://schemas.microsoft.com/office/drawing/2016/5/13/chartex" xmlns:cx8="http://schemas.microsoft.com/office/drawing/2016/5/14/chartex" xmlns:mc="http://schemas.openxmlformats.org/markup-compatibility/2006" xmlns:aink="http://schemas.microsoft.com/office/drawing/2016/ink" xmlns:am3d="http://schemas.microsoft.com/office/drawing/2017/model3d" xmlns:o="urn:schemas-microsoft-com:office:office" xmlns:r="http://schemas.openxmlformats.org/officeDocument/2006/relationships" xmlns:m="http://schemas.openxmlformats.org/officeDocument/2006/math" xmlns:v="urn:schemas-microsoft-com:vml" xmlns:wp14="http://schemas.microsoft.com/office/word/2010/wordprocessingDrawing" xmlns:wp="http://schemas.openxmlformats.org/drawingml/2006/wordprocessingDrawing" xmlns:w10="urn:schemas-microsoft-com:office:word" xmlns:w="http://schemas.openxmlformats.org/wordprocessingml/2006/main" xmlns:w14="http://schemas.microsoft.com/office/word/2010/wordml" xmlns:w15="http://schemas.microsoft.com/office/word/2012/wordml" xmlns:w16cex="http://schemas.microsoft.com/office/word/2018/wordml/cex" xmlns:w16cid="http://schemas.microsoft.com/office/word/2016/wordml/cid" xmlns:w16="http://schemas.microsoft.com/office/word/2018/wordml" xmlns:w16sdtdh="http://schemas.microsoft.com/office/word/2020/wordml/sdtdatahash" xmlns:w16se="http://schemas.microsoft.com/office/word/2015/wordml/symex" xmlns:wpg="http://schemas.microsoft.com/office/word/2010/wordprocessingGroup" xmlns:wpi="http://schemas.microsoft.com/office/word/2010/wordprocessingInk" xmlns:wne="http://schemas.microsoft.com/office/word/2006/wordml" xmlns:wps="http://schemas.microsoft.com/office/word/2010/wordprocessingShape" mc:Ignorable="w14 w15 w16se w16cid w16 w16cex w16sdtdh wp14">
+<w:hdr xmlns:wpc="http://schemas.microsoft.com/office/word/2010/wordprocessingCanvas" xmlns:cx="http://schemas.microsoft.com/office/drawing/2014/chartex" xmlns:cx1="http://schemas.microsoft.com/office/drawing/2015/9/8/chartex" xmlns:cx2="http://schemas.microsoft.com/office/drawing/2015/10/21/chartex" xmlns:cx3="http://schemas.microsoft.com/office/drawing/2016/5/9/chartex" xmlns:cx4="http://schemas.microsoft.com/office/drawing/2016/5/10/chartex" xmlns:cx5="http://schemas.microsoft.com/office/drawing/2016/5/11/chartex" xmlns:cx6="http://schemas.microsoft.com/office/drawing/2016/5/12/chartex" xmlns:cx7="http://schemas.microsoft.com/office/drawing/2016/5/13/chartex" xmlns:cx8="http://schemas.microsoft.com/office/drawing/2016/5/14/chartex" xmlns:mc="http://schemas.openxmlformats.org/markup-compatibility/2006" xmlns:aink="http://schemas.microsoft.com/office/drawing/2016/ink" xmlns:am3d="http://schemas.microsoft.com/office/drawing/2017/model3d" xmlns:o="urn:schemas-microsoft-com:office:office" xmlns:oel="http://schemas.microsoft.com/office/2019/extlst" xmlns:r="http://schemas.openxmlformats.org/officeDocument/2006/relationships" xmlns:m="http://schemas.openxmlformats.org/officeDocument/2006/math" xmlns:v="urn:schemas-microsoft-com:vml" xmlns:wp14="http://schemas.microsoft.com/office/word/2010/wordprocessingDrawing" xmlns:wp="http://schemas.openxmlformats.org/drawingml/2006/wordprocessingDrawing" xmlns:w10="urn:schemas-microsoft-com:office:word" xmlns:w="http://schemas.openxmlformats.org/wordprocessingml/2006/main" xmlns:w14="http://schemas.microsoft.com/office/word/2010/wordml" xmlns:w15="http://schemas.microsoft.com/office/word/2012/wordml" xmlns:w16cex="http://schemas.microsoft.com/office/word/2018/wordml/cex" xmlns:w16cid="http://schemas.microsoft.com/office/word/2016/wordml/cid" xmlns:w16="http://schemas.microsoft.com/office/word/2018/wordml" xmlns:w16sdtdh="http://schemas.microsoft.com/office/word/2020/wordml/sdtdatahash" xmlns:w16se="http://schemas.microsoft.com/office/word/2015/wordml/symex" xmlns:wpg="http://schemas.microsoft.com/office/word/2010/wordprocessingGroup" xmlns:wpi="http://schemas.microsoft.com/office/word/2010/wordprocessingInk" xmlns:wne="http://schemas.microsoft.com/office/word/2006/wordml" xmlns:wps="http://schemas.microsoft.com/office/word/2010/wordprocessingShape" mc:Ignorable="w14 w15 w16se w16cid w16 w16cex w16sdtdh wp14">
   <w:p>
     <w:pPr>
       <w:rPr>
@@ -806,7 +948,7 @@
 </file>
 
 <file path=word/header3.xml><?xml version="1.0" encoding="utf-8"?>
-<w:hdr xmlns:wpc="http://schemas.microsoft.com/office/word/2010/wordprocessingCanvas" xmlns:cx="http://schemas.microsoft.com/office/drawing/2014/chartex" xmlns:cx1="http://schemas.microsoft.com/office/drawing/2015/9/8/chartex" xmlns:cx2="http://schemas.microsoft.com/office/drawing/2015/10/21/chartex" xmlns:cx3="http://schemas.microsoft.com/office/drawing/2016/5/9/chartex" xmlns:cx4="http://schemas.microsoft.com/office/drawing/2016/5/10/chartex" xmlns:cx5="http://schemas.microsoft.com/office/drawing/2016/5/11/chartex" xmlns:cx6="http://schemas.microsoft.com/office/drawing/2016/5/12/chartex" xmlns:cx7="http://schemas.microsoft.com/office/drawing/2016/5/13/chartex" xmlns:cx8="http://schemas.microsoft.com/office/drawing/2016/5/14/chartex" xmlns:mc="http://schemas.openxmlformats.org/markup-compatibility/2006" xmlns:aink="http://schemas.microsoft.com/office/drawing/2016/ink" xmlns:am3d="http://schemas.microsoft.com/office/drawing/2017/model3d" xmlns:o="urn:schemas-microsoft-com:office:office" xmlns:r="http://schemas.openxmlformats.org/officeDocument/2006/relationships" xmlns:m="http://schemas.openxmlformats.org/officeDocument/2006/math" xmlns:v="urn:schemas-microsoft-com:vml" xmlns:wp14="http://schemas.microsoft.com/office/word/2010/wordprocessingDrawing" xmlns:wp="http://schemas.openxmlformats.org/drawingml/2006/wordprocessingDrawing" xmlns:w10="urn:schemas-microsoft-com:office:word" xmlns:w="http://schemas.openxmlformats.org/wordprocessingml/2006/main" xmlns:w14="http://schemas.microsoft.com/office/word/2010/wordml" xmlns:w15="http://schemas.microsoft.com/office/word/2012/wordml" xmlns:w16cex="http://schemas.microsoft.com/office/word/2018/wordml/cex" xmlns:w16cid="http://schemas.microsoft.com/office/word/2016/wordml/cid" xmlns:w16="http://schemas.microsoft.com/office/word/2018/wordml" xmlns:w16sdtdh="http://schemas.microsoft.com/office/word/2020/wordml/sdtdatahash" xmlns:w16se="http://schemas.microsoft.com/office/word/2015/wordml/symex" xmlns:wpg="http://schemas.microsoft.com/office/word/2010/wordprocessingGroup" xmlns:wpi="http://schemas.microsoft.com/office/word/2010/wordprocessingInk" xmlns:wne="http://schemas.microsoft.com/office/word/2006/wordml" xmlns:wps="http://schemas.microsoft.com/office/word/2010/wordprocessingShape" mc:Ignorable="w14 w15 w16se w16cid w16 w16cex w16sdtdh wp14">
+<w:hdr xmlns:wpc="http://schemas.microsoft.com/office/word/2010/wordprocessingCanvas" xmlns:cx="http://schemas.microsoft.com/office/drawing/2014/chartex" xmlns:cx1="http://schemas.microsoft.com/office/drawing/2015/9/8/chartex" xmlns:cx2="http://schemas.microsoft.com/office/drawing/2015/10/21/chartex" xmlns:cx3="http://schemas.microsoft.com/office/drawing/2016/5/9/chartex" xmlns:cx4="http://schemas.microsoft.com/office/drawing/2016/5/10/chartex" xmlns:cx5="http://schemas.microsoft.com/office/drawing/2016/5/11/chartex" xmlns:cx6="http://schemas.microsoft.com/office/drawing/2016/5/12/chartex" xmlns:cx7="http://schemas.microsoft.com/office/drawing/2016/5/13/chartex" xmlns:cx8="http://schemas.microsoft.com/office/drawing/2016/5/14/chartex" xmlns:mc="http://schemas.openxmlformats.org/markup-compatibility/2006" xmlns:aink="http://schemas.microsoft.com/office/drawing/2016/ink" xmlns:am3d="http://schemas.microsoft.com/office/drawing/2017/model3d" xmlns:o="urn:schemas-microsoft-com:office:office" xmlns:oel="http://schemas.microsoft.com/office/2019/extlst" xmlns:r="http://schemas.openxmlformats.org/officeDocument/2006/relationships" xmlns:m="http://schemas.openxmlformats.org/officeDocument/2006/math" xmlns:v="urn:schemas-microsoft-com:vml" xmlns:wp14="http://schemas.microsoft.com/office/word/2010/wordprocessingDrawing" xmlns:wp="http://schemas.openxmlformats.org/drawingml/2006/wordprocessingDrawing" xmlns:w10="urn:schemas-microsoft-com:office:word" xmlns:w="http://schemas.openxmlformats.org/wordprocessingml/2006/main" xmlns:w14="http://schemas.microsoft.com/office/word/2010/wordml" xmlns:w15="http://schemas.microsoft.com/office/word/2012/wordml" xmlns:w16cex="http://schemas.microsoft.com/office/word/2018/wordml/cex" xmlns:w16cid="http://schemas.microsoft.com/office/word/2016/wordml/cid" xmlns:w16="http://schemas.microsoft.com/office/word/2018/wordml" xmlns:w16sdtdh="http://schemas.microsoft.com/office/word/2020/wordml/sdtdatahash" xmlns:w16se="http://schemas.microsoft.com/office/word/2015/wordml/symex" xmlns:wpg="http://schemas.microsoft.com/office/word/2010/wordprocessingGroup" xmlns:wpi="http://schemas.microsoft.com/office/word/2010/wordprocessingInk" xmlns:wne="http://schemas.microsoft.com/office/word/2006/wordml" xmlns:wps="http://schemas.microsoft.com/office/word/2010/wordprocessingShape" mc:Ignorable="w14 w15 w16se w16cid w16 w16cex w16sdtdh wp14">
   <w:p>
     <w:pPr>
       <w:pStyle w:val="Header"/>
@@ -816,7 +958,7 @@
 </file>
 
 <file path=word/numbering.xml><?xml version="1.0" encoding="utf-8"?>
-<w:numbering xmlns:wpc="http://schemas.microsoft.com/office/word/2010/wordprocessingCanvas" xmlns:cx="http://schemas.microsoft.com/office/drawing/2014/chartex" xmlns:cx1="http://schemas.microsoft.com/office/drawing/2015/9/8/chartex" xmlns:cx2="http://schemas.microsoft.com/office/drawing/2015/10/21/chartex" xmlns:cx3="http://schemas.microsoft.com/office/drawing/2016/5/9/chartex" xmlns:cx4="http://schemas.microsoft.com/office/drawing/2016/5/10/chartex" xmlns:cx5="http://schemas.microsoft.com/office/drawing/2016/5/11/chartex" xmlns:cx6="http://schemas.microsoft.com/office/drawing/2016/5/12/chartex" xmlns:cx7="http://schemas.microsoft.com/office/drawing/2016/5/13/chartex" xmlns:cx8="http://schemas.microsoft.com/office/drawing/2016/5/14/chartex" xmlns:mc="http://schemas.openxmlformats.org/markup-compatibility/2006" xmlns:aink="http://schemas.microsoft.com/office/drawing/2016/ink" xmlns:am3d="http://schemas.microsoft.com/office/drawing/2017/model3d" xmlns:o="urn:schemas-microsoft-com:office:office" xmlns:r="http://schemas.openxmlformats.org/officeDocument/2006/relationships" xmlns:m="http://schemas.openxmlformats.org/officeDocument/2006/math" xmlns:v="urn:schemas-microsoft-com:vml" xmlns:wp14="http://schemas.microsoft.com/office/word/2010/wordprocessingDrawing" xmlns:wp="http://schemas.openxmlformats.org/drawingml/2006/wordprocessingDrawing" xmlns:w10="urn:schemas-microsoft-com:office:word" xmlns:w="http://schemas.openxmlformats.org/wordprocessingml/2006/main" xmlns:w14="http://schemas.microsoft.com/office/word/2010/wordml" xmlns:w15="http://schemas.microsoft.com/office/word/2012/wordml" xmlns:w16cex="http://schemas.microsoft.com/office/word/2018/wordml/cex" xmlns:w16cid="http://schemas.microsoft.com/office/word/2016/wordml/cid" xmlns:w16="http://schemas.microsoft.com/office/word/2018/wordml" xmlns:w16sdtdh="http://schemas.microsoft.com/office/word/2020/wordml/sdtdatahash" xmlns:w16se="http://schemas.microsoft.com/office/word/2015/wordml/symex" xmlns:wpg="http://schemas.microsoft.com/office/word/2010/wordprocessingGroup" xmlns:wpi="http://schemas.microsoft.com/office/word/2010/wordprocessingInk" xmlns:wne="http://schemas.microsoft.com/office/word/2006/wordml" xmlns:wps="http://schemas.microsoft.com/office/word/2010/wordprocessingShape" mc:Ignorable="w14 w15 w16se w16cid w16 w16cex w16sdtdh wp14">
+<w:numbering xmlns:wpc="http://schemas.microsoft.com/office/word/2010/wordprocessingCanvas" xmlns:cx="http://schemas.microsoft.com/office/drawing/2014/chartex" xmlns:cx1="http://schemas.microsoft.com/office/drawing/2015/9/8/chartex" xmlns:cx2="http://schemas.microsoft.com/office/drawing/2015/10/21/chartex" xmlns:cx3="http://schemas.microsoft.com/office/drawing/2016/5/9/chartex" xmlns:cx4="http://schemas.microsoft.com/office/drawing/2016/5/10/chartex" xmlns:cx5="http://schemas.microsoft.com/office/drawing/2016/5/11/chartex" xmlns:cx6="http://schemas.microsoft.com/office/drawing/2016/5/12/chartex" xmlns:cx7="http://schemas.microsoft.com/office/drawing/2016/5/13/chartex" xmlns:cx8="http://schemas.microsoft.com/office/drawing/2016/5/14/chartex" xmlns:mc="http://schemas.openxmlformats.org/markup-compatibility/2006" xmlns:aink="http://schemas.microsoft.com/office/drawing/2016/ink" xmlns:am3d="http://schemas.microsoft.com/office/drawing/2017/model3d" xmlns:o="urn:schemas-microsoft-com:office:office" xmlns:oel="http://schemas.microsoft.com/office/2019/extlst" xmlns:r="http://schemas.openxmlformats.org/officeDocument/2006/relationships" xmlns:m="http://schemas.openxmlformats.org/officeDocument/2006/math" xmlns:v="urn:schemas-microsoft-com:vml" xmlns:wp14="http://schemas.microsoft.com/office/word/2010/wordprocessingDrawing" xmlns:wp="http://schemas.openxmlformats.org/drawingml/2006/wordprocessingDrawing" xmlns:w10="urn:schemas-microsoft-com:office:word" xmlns:w="http://schemas.openxmlformats.org/wordprocessingml/2006/main" xmlns:w14="http://schemas.microsoft.com/office/word/2010/wordml" xmlns:w15="http://schemas.microsoft.com/office/word/2012/wordml" xmlns:w16cex="http://schemas.microsoft.com/office/word/2018/wordml/cex" xmlns:w16cid="http://schemas.microsoft.com/office/word/2016/wordml/cid" xmlns:w16="http://schemas.microsoft.com/office/word/2018/wordml" xmlns:w16sdtdh="http://schemas.microsoft.com/office/word/2020/wordml/sdtdatahash" xmlns:w16se="http://schemas.microsoft.com/office/word/2015/wordml/symex" xmlns:wpg="http://schemas.microsoft.com/office/word/2010/wordprocessingGroup" xmlns:wpi="http://schemas.microsoft.com/office/word/2010/wordprocessingInk" xmlns:wne="http://schemas.microsoft.com/office/word/2006/wordml" xmlns:wps="http://schemas.microsoft.com/office/word/2010/wordprocessingShape" mc:Ignorable="w14 w15 w16se w16cid w16 w16cex w16sdtdh wp14">
   <w:abstractNum w:abstractNumId="0" w15:restartNumberingAfterBreak="0">
     <w:nsid w:val="11227A45"/>
     <w:multiLevelType w:val="hybridMultilevel"/>
@@ -995,10 +1137,10 @@
       </w:pPr>
     </w:lvl>
   </w:abstractNum>
-  <w:num w:numId="1">
+  <w:num w:numId="1" w16cid:durableId="1856456500">
     <w:abstractNumId w:val="0"/>
   </w:num>
-  <w:num w:numId="2">
+  <w:num w:numId="2" w16cid:durableId="1813709914">
     <w:abstractNumId w:val="1"/>
   </w:num>
 </w:numbering>
@@ -1497,6 +1639,11 @@
     <w:uiPriority w:val="99"/>
     <w:rsid w:val="00990D10"/>
   </w:style>
+  <w:style w:type="character" w:customStyle="1" w:styleId="tojvnm2t">
+    <w:name w:val="tojvnm2t"/>
+    <w:basedOn w:val="DefaultParagraphFont"/>
+    <w:rsid w:val="00BE57E0"/>
+  </w:style>
 </w:styles>
 </file>
 

</xml_diff>

<commit_message>
different ordering abstract acknowledgement
</commit_message>
<xml_diff>
--- a/List of Requirements for a publishable paper.docx
+++ b/List of Requirements for a publishable paper.docx
@@ -400,6 +400,7 @@
         </w:numPr>
         <w:spacing w:after="0" w:line="240" w:lineRule="auto"/>
         <w:rPr>
+          <w:rStyle w:val="tojvnm2t"/>
           <w:rFonts w:eastAsia="Times New Roman" w:cstheme="minorHAnsi"/>
           <w:color w:val="000000"/>
           <w:lang w:val="en-GB" w:eastAsia="fr-FR"/>
@@ -411,6 +412,28 @@
           <w:lang w:val="en-GB"/>
         </w:rPr>
         <w:t>Actually, never write eq. (1.1) but directly only (1.1), unless it is at the beginning of a sentence, then you write Eq. (1.1).</w:t>
+      </w:r>
+    </w:p>
+    <w:p>
+      <w:pPr>
+        <w:pStyle w:val="ListParagraph"/>
+        <w:numPr>
+          <w:ilvl w:val="0"/>
+          <w:numId w:val="2"/>
+        </w:numPr>
+        <w:spacing w:after="0" w:line="240" w:lineRule="auto"/>
+        <w:rPr>
+          <w:rFonts w:eastAsia="Times New Roman" w:cstheme="minorHAnsi"/>
+          <w:color w:val="000000"/>
+          <w:lang w:val="en-GB" w:eastAsia="fr-FR"/>
+        </w:rPr>
+      </w:pPr>
+      <w:r>
+        <w:rPr>
+          <w:rStyle w:val="tojvnm2t"/>
+          <w:lang w:val="en-GB"/>
+        </w:rPr>
+        <w:t>When writing an equation, do not leave a blank AFTER the equation (which creates a tabulation, which you do not want).</w:t>
       </w:r>
     </w:p>
     <w:p>

</xml_diff>